<commit_message>
Projet : Base De Donnees
</commit_message>
<xml_diff>
--- a/BaseDonnes/TD2/rapportTD2.docx
+++ b/BaseDonnes/TD2/rapportTD2.docx
@@ -731,8 +731,6 @@
       <w:r>
         <w:t xml:space="preserve"> as nb_acteurs</w:t>
       </w:r>
-      <w:bookmarkStart w:id="0" w:name="_GoBack"/>
-      <w:bookmarkEnd w:id="0"/>
     </w:p>
     <w:p>
       <w:pPr>
@@ -5866,7 +5864,6 @@
     </w:p>
     <w:p>
       <w:pPr>
-        <w:pStyle w:val="Heading2"/>
         <w:rPr>
           <w:lang w:val="fr-FR"/>
         </w:rPr>
@@ -7213,6 +7210,8 @@
       <w:r>
         <w:t xml:space="preserve">FILM </w:t>
       </w:r>
+      <w:bookmarkStart w:id="0" w:name="_GoBack"/>
+      <w:bookmarkEnd w:id="0"/>
     </w:p>
     <w:p>
       <w:pPr>

</xml_diff>